<commit_message>
add users to list
</commit_message>
<xml_diff>
--- a/workshopscripts/chattypubworkshop_fig25.docx
+++ b/workshopscripts/chattypubworkshop_fig25.docx
@@ -45,10 +45,7 @@
     </w:p>
     <w:p>
       <w:r>
-        <w:t>D</w:t>
-      </w:r>
-      <w:r>
-        <w:t xml:space="preserve">ownload Zulip: an open-source chat </w:t>
+        <w:t xml:space="preserve">Download Zulip: an open-source chat </w:t>
       </w:r>
       <w:r>
         <w:t>software</w:t>
@@ -103,7 +100,7 @@
           <w:noProof/>
         </w:rPr>
         <w:drawing>
-          <wp:inline distT="0" distB="0" distL="0" distR="0" wp14:anchorId="301684A8" wp14:editId="04B70153">
+          <wp:inline distT="0" distB="0" distL="0" distR="0" wp14:anchorId="301684A8" wp14:editId="5801EBBB">
             <wp:extent cx="2065866" cy="2065866"/>
             <wp:effectExtent l="0" t="0" r="4445" b="4445"/>
             <wp:docPr id="1864189963" name="Picture 1" descr="A qr code with a white background&#10;&#10;AI-generated content may be incorrect."/>
@@ -182,7 +179,7 @@
           <w:sz w:val="22"/>
           <w:szCs w:val="22"/>
         </w:rPr>
-        <w:t>beetroot@hackersanddesigners.nl</w:t>
+        <w:t>flutterby@hackersanddesigners.nl</w:t>
       </w:r>
     </w:p>
     <w:p>
@@ -197,7 +194,7 @@
           <w:sz w:val="22"/>
           <w:szCs w:val="22"/>
         </w:rPr>
-        <w:t>flutterby@hackersanddesigners.nl</w:t>
+        <w:t>lycen@hackersanddesigners.nl</w:t>
       </w:r>
     </w:p>
     <w:p>
@@ -212,7 +209,7 @@
           <w:sz w:val="22"/>
           <w:szCs w:val="22"/>
         </w:rPr>
-        <w:t>lycen@hackersanddesigners.nl</w:t>
+        <w:t>moss@hackersanddesigners.nl</w:t>
       </w:r>
     </w:p>
     <w:p>
@@ -227,7 +224,7 @@
           <w:sz w:val="22"/>
           <w:szCs w:val="22"/>
         </w:rPr>
-        <w:t>moss@hackersanddesigners.nl</w:t>
+        <w:t>moth@hackersanddesigners.nl</w:t>
       </w:r>
     </w:p>
     <w:p>
@@ -243,7 +240,7 @@
           <w:szCs w:val="22"/>
         </w:rPr>
         <w:lastRenderedPageBreak/>
-        <w:t>moth@hackersanddesigners.nl</w:t>
+        <w:t>mycelium@hackersanddesigners.nl</w:t>
       </w:r>
     </w:p>
     <w:p>
@@ -258,7 +255,7 @@
           <w:sz w:val="22"/>
           <w:szCs w:val="22"/>
         </w:rPr>
-        <w:t>mycelium@hackersanddesigners.nl</w:t>
+        <w:t>soil@hackersanddesigners.nl</w:t>
       </w:r>
     </w:p>
     <w:p>
@@ -273,7 +270,7 @@
           <w:sz w:val="22"/>
           <w:szCs w:val="22"/>
         </w:rPr>
-        <w:t>onion@hackersanddesigners.nl</w:t>
+        <w:t>sprout@hackersanddesigners.nl</w:t>
       </w:r>
     </w:p>
     <w:p>
@@ -288,37 +285,36 @@
           <w:sz w:val="22"/>
           <w:szCs w:val="22"/>
         </w:rPr>
-        <w:t>potato@hackersanddesigners.nl</w:t>
-      </w:r>
-    </w:p>
-    <w:p>
-      <w:pPr>
+        <w:t>tomato</w:t>
+      </w:r>
+      <w:r>
         <w:rPr>
           <w:sz w:val="22"/>
           <w:szCs w:val="22"/>
         </w:rPr>
-      </w:pPr>
-      <w:r>
+        <w:t>@hackersanddesigners.nl</w:t>
+      </w:r>
+    </w:p>
+    <w:p>
+      <w:pPr>
         <w:rPr>
           <w:sz w:val="22"/>
           <w:szCs w:val="22"/>
         </w:rPr>
-        <w:t>soil@hackersanddesigners.nl</w:t>
-      </w:r>
-    </w:p>
-    <w:p>
-      <w:pPr>
+      </w:pPr>
+      <w:r>
         <w:rPr>
           <w:sz w:val="22"/>
           <w:szCs w:val="22"/>
         </w:rPr>
-      </w:pPr>
+        <w:t>onion</w:t>
+      </w:r>
       <w:r>
         <w:rPr>
           <w:sz w:val="22"/>
           <w:szCs w:val="22"/>
         </w:rPr>
-        <w:t>sprout@hackersanddesigners.nl</w:t>
+        <w:t>@hackersanddesigners.nl</w:t>
       </w:r>
     </w:p>
     <w:p>
@@ -333,24 +329,24 @@
           <w:sz w:val="22"/>
           <w:szCs w:val="22"/>
         </w:rPr>
-        <w:t>tomato@hackersanddesigners.nl</w:t>
-      </w:r>
-    </w:p>
-    <w:p/>
-    <w:p>
-      <w:pPr>
+        <w:t>potato</w:t>
+      </w:r>
+      <w:r>
         <w:rPr>
           <w:sz w:val="22"/>
           <w:szCs w:val="22"/>
         </w:rPr>
-      </w:pPr>
-      <w:r>
+        <w:t>@hackersanddesigners.nl</w:t>
+      </w:r>
+    </w:p>
+    <w:p/>
+    <w:p>
+      <w:pPr>
         <w:rPr>
           <w:sz w:val="22"/>
           <w:szCs w:val="22"/>
         </w:rPr>
-        <w:t xml:space="preserve">password: </w:t>
-      </w:r>
+      </w:pPr>
       <w:r>
         <w:rPr>
           <w:sz w:val="22"/>
@@ -501,7 +497,6 @@
     </w:p>
     <w:p>
       <w:r>
-        <w:lastRenderedPageBreak/>
         <w:t>I</w:t>
       </w:r>
       <w:r>
@@ -693,16 +688,13 @@
         <w:t>topics</w:t>
       </w:r>
       <w:r>
-        <w:t xml:space="preserve"> these are the chapters of </w:t>
-      </w:r>
+        <w:t xml:space="preserve"> these are the chapters of our publication. You can add as many as you like.</w:t>
+      </w:r>
+    </w:p>
+    <w:p/>
+    <w:p>
       <w:r>
         <w:lastRenderedPageBreak/>
-        <w:t>our publication. You can add as many as you like.</w:t>
-      </w:r>
-    </w:p>
-    <w:p/>
-    <w:p>
-      <w:r>
         <w:t xml:space="preserve">There’s one special topic named </w:t>
       </w:r>
       <w:r>
@@ -1050,7 +1042,6 @@
     <w:p/>
     <w:p>
       <w:r>
-        <w:lastRenderedPageBreak/>
         <w:t xml:space="preserve">In Chattypub, </w:t>
       </w:r>
       <w:r>
@@ -1121,6 +1112,7 @@
         <w:rPr>
           <w:rStyle w:val="HTMLCode"/>
         </w:rPr>
+        <w:lastRenderedPageBreak/>
         <w:t xml:space="preserve">  </w:t>
       </w:r>
       <w:r>
@@ -1224,19 +1216,7 @@
           <w:rPr>
             <w:rStyle w:val="Hyperlink"/>
           </w:rPr>
-          <w:t>backgroun</w:t>
-        </w:r>
-        <w:r>
-          <w:rPr>
-            <w:rStyle w:val="Hyperlink"/>
-          </w:rPr>
-          <w:t>d</w:t>
-        </w:r>
-        <w:r>
-          <w:rPr>
-            <w:rStyle w:val="Hyperlink"/>
-          </w:rPr>
-          <w:t>-color</w:t>
+          <w:t>background-color</w:t>
         </w:r>
       </w:hyperlink>
     </w:p>
@@ -1275,23 +1255,7 @@
             <w:color w:val="0000FF"/>
             <w:u w:val="single"/>
           </w:rPr>
-          <w:t>bord</w:t>
-        </w:r>
-        <w:r>
-          <w:rPr>
-            <w:rFonts w:cs="Times New Roman"/>
-            <w:color w:val="0000FF"/>
-            <w:u w:val="single"/>
-          </w:rPr>
-          <w:t>e</w:t>
-        </w:r>
-        <w:r>
-          <w:rPr>
-            <w:rFonts w:cs="Times New Roman"/>
-            <w:color w:val="0000FF"/>
-            <w:u w:val="single"/>
-          </w:rPr>
-          <w:t>r</w:t>
+          <w:t>border</w:t>
         </w:r>
       </w:hyperlink>
       <w:r>
@@ -1330,21 +1294,7 @@
             <w:color w:val="0000FF"/>
             <w:u w:val="single"/>
           </w:rPr>
-          <w:t>border-</w:t>
-        </w:r>
-        <w:r>
-          <w:rPr>
-            <w:color w:val="0000FF"/>
-            <w:u w:val="single"/>
-          </w:rPr>
-          <w:t>r</w:t>
-        </w:r>
-        <w:r>
-          <w:rPr>
-            <w:color w:val="0000FF"/>
-            <w:u w:val="single"/>
-          </w:rPr>
-          <w:t>adius</w:t>
+          <w:t>border-radius</w:t>
         </w:r>
       </w:hyperlink>
       <w:r>
@@ -1374,21 +1324,7 @@
             <w:color w:val="0000FF"/>
             <w:u w:val="single"/>
           </w:rPr>
-          <w:t>box-shad</w:t>
-        </w:r>
-        <w:r>
-          <w:rPr>
-            <w:color w:val="0000FF"/>
-            <w:u w:val="single"/>
-          </w:rPr>
-          <w:t>o</w:t>
-        </w:r>
-        <w:r>
-          <w:rPr>
-            <w:color w:val="0000FF"/>
-            <w:u w:val="single"/>
-          </w:rPr>
-          <w:t>w</w:t>
+          <w:t>box-shadow</w:t>
         </w:r>
       </w:hyperlink>
       <w:r>
@@ -1431,21 +1367,7 @@
             <w:color w:val="0000FF"/>
             <w:u w:val="single"/>
           </w:rPr>
-          <w:t>col</w:t>
-        </w:r>
-        <w:r>
-          <w:rPr>
-            <w:color w:val="0000FF"/>
-            <w:u w:val="single"/>
-          </w:rPr>
-          <w:t>o</w:t>
-        </w:r>
-        <w:r>
-          <w:rPr>
-            <w:color w:val="0000FF"/>
-            <w:u w:val="single"/>
-          </w:rPr>
-          <w:t>r</w:t>
+          <w:t>color</w:t>
         </w:r>
       </w:hyperlink>
       <w:r>
@@ -1455,13 +1377,14 @@
         <w:br/>
       </w:r>
       <w:r>
-        <w:t>sets the foreground color value of an element's text and text decorations.</w:t>
-      </w:r>
-      <w:r>
-        <w:t xml:space="preserve"> </w:t>
-      </w:r>
-      <w:r>
-        <w:t>C</w:t>
+        <w:t xml:space="preserve">sets the foreground color value of an element's text and text </w:t>
+      </w:r>
+      <w:r>
+        <w:lastRenderedPageBreak/>
+        <w:t>decorations.</w:t>
+      </w:r>
+      <w:r>
+        <w:t xml:space="preserve"> C</w:t>
       </w:r>
       <w:r>
         <w:t>olor can defined</w:t>
@@ -1494,25 +1417,7 @@
           <w:rPr>
             <w:rStyle w:val="Hyperlink"/>
           </w:rPr>
-          <w:t>name/k</w:t>
-        </w:r>
-        <w:r>
-          <w:rPr>
-            <w:rStyle w:val="Hyperlink"/>
-          </w:rPr>
-          <w:t>e</w:t>
-        </w:r>
-        <w:r>
-          <w:rPr>
-            <w:rStyle w:val="Hyperlink"/>
-          </w:rPr>
-          <w:t>ywor</w:t>
-        </w:r>
-        <w:r>
-          <w:rPr>
-            <w:rStyle w:val="Hyperlink"/>
-          </w:rPr>
-          <w:t>d</w:t>
+          <w:t>name/keyword</w:t>
         </w:r>
       </w:hyperlink>
     </w:p>
@@ -1637,21 +1542,7 @@
             <w:color w:val="0000FF"/>
             <w:u w:val="single"/>
           </w:rPr>
-          <w:t>o</w:t>
-        </w:r>
-        <w:r>
-          <w:rPr>
-            <w:color w:val="0000FF"/>
-            <w:u w:val="single"/>
-          </w:rPr>
-          <w:t>p</w:t>
-        </w:r>
-        <w:r>
-          <w:rPr>
-            <w:color w:val="0000FF"/>
-            <w:u w:val="single"/>
-          </w:rPr>
-          <w:t>acity</w:t>
+          <w:t>opacity</w:t>
         </w:r>
       </w:hyperlink>
       <w:r>
@@ -1675,13 +1566,7 @@
         <w:ind w:left="0"/>
       </w:pPr>
       <w:r>
-        <w:t xml:space="preserve">color: rgb(214, 122, 127, </w:t>
-      </w:r>
-      <w:r>
-        <w:t>15%</w:t>
-      </w:r>
-      <w:r>
-        <w:t>);</w:t>
+        <w:t>color: rgb(214, 122, 127, 15%);</w:t>
       </w:r>
     </w:p>
     <w:p/>
@@ -1692,28 +1577,7 @@
             <w:color w:val="0000FF"/>
             <w:u w:val="single"/>
           </w:rPr>
-          <w:t>mar</w:t>
-        </w:r>
-        <w:r>
-          <w:rPr>
-            <w:color w:val="0000FF"/>
-            <w:u w:val="single"/>
-          </w:rPr>
-          <w:t>g</w:t>
-        </w:r>
-        <w:r>
-          <w:rPr>
-            <w:color w:val="0000FF"/>
-            <w:u w:val="single"/>
-          </w:rPr>
-          <w:t>i</w:t>
-        </w:r>
-        <w:r>
-          <w:rPr>
-            <w:color w:val="0000FF"/>
-            <w:u w:val="single"/>
-          </w:rPr>
-          <w:t>n</w:t>
+          <w:t>margin</w:t>
         </w:r>
       </w:hyperlink>
       <w:r>
@@ -1754,32 +1618,15 @@
             <w:color w:val="0000FF"/>
             <w:u w:val="single"/>
           </w:rPr>
-          <w:t>padd</w:t>
-        </w:r>
-        <w:r>
-          <w:rPr>
-            <w:color w:val="0000FF"/>
-            <w:u w:val="single"/>
-          </w:rPr>
-          <w:t>i</w:t>
-        </w:r>
-        <w:r>
-          <w:rPr>
-            <w:color w:val="0000FF"/>
-            <w:u w:val="single"/>
-          </w:rPr>
-          <w:t>n</w:t>
-        </w:r>
-        <w:r>
-          <w:rPr>
-            <w:color w:val="0000FF"/>
-            <w:u w:val="single"/>
-          </w:rPr>
-          <w:t>g</w:t>
+          <w:t>padding</w:t>
         </w:r>
       </w:hyperlink>
       <w:r>
-        <w:t xml:space="preserve"> - The padding property sets the padding area on all four sides of an element at once. Padding refers to the spacing inside the border of an element.</w:t>
+        <w:t xml:space="preserve"> - The padding property sets the padding area on all four sides of an element at once. </w:t>
+      </w:r>
+      <w:r>
+        <w:lastRenderedPageBreak/>
+        <w:t>Padding refers to the spacing inside the border of an element.</w:t>
       </w:r>
     </w:p>
     <w:p>
@@ -1815,21 +1662,7 @@
             <w:color w:val="0000FF"/>
             <w:u w:val="single"/>
           </w:rPr>
-          <w:t>font-f</w:t>
-        </w:r>
-        <w:r>
-          <w:rPr>
-            <w:color w:val="0000FF"/>
-            <w:u w:val="single"/>
-          </w:rPr>
-          <w:t>a</w:t>
-        </w:r>
-        <w:r>
-          <w:rPr>
-            <w:color w:val="0000FF"/>
-            <w:u w:val="single"/>
-          </w:rPr>
-          <w:t>mily</w:t>
+          <w:t>font-family</w:t>
         </w:r>
       </w:hyperlink>
       <w:r>
@@ -1884,21 +1717,7 @@
             <w:color w:val="0000FF"/>
             <w:u w:val="single"/>
           </w:rPr>
-          <w:t>font-s</w:t>
-        </w:r>
-        <w:r>
-          <w:rPr>
-            <w:color w:val="0000FF"/>
-            <w:u w:val="single"/>
-          </w:rPr>
-          <w:t>i</w:t>
-        </w:r>
-        <w:r>
-          <w:rPr>
-            <w:color w:val="0000FF"/>
-            <w:u w:val="single"/>
-          </w:rPr>
-          <w:t>ze</w:t>
+          <w:t>font-size</w:t>
         </w:r>
       </w:hyperlink>
       <w:r>
@@ -1933,35 +1752,7 @@
             <w:color w:val="0000FF"/>
             <w:u w:val="single"/>
           </w:rPr>
-          <w:t>fon</w:t>
-        </w:r>
-        <w:r>
-          <w:rPr>
-            <w:color w:val="0000FF"/>
-            <w:u w:val="single"/>
-          </w:rPr>
-          <w:t>t</w:t>
-        </w:r>
-        <w:r>
-          <w:rPr>
-            <w:color w:val="0000FF"/>
-            <w:u w:val="single"/>
-          </w:rPr>
-          <w:t>-st</w:t>
-        </w:r>
-        <w:r>
-          <w:rPr>
-            <w:color w:val="0000FF"/>
-            <w:u w:val="single"/>
-          </w:rPr>
-          <w:t>y</w:t>
-        </w:r>
-        <w:r>
-          <w:rPr>
-            <w:color w:val="0000FF"/>
-            <w:u w:val="single"/>
-          </w:rPr>
-          <w:t>le</w:t>
+          <w:t>font-style</w:t>
         </w:r>
       </w:hyperlink>
       <w:r>
@@ -1971,25 +1762,22 @@
         <w:br/>
       </w:r>
       <w:r>
-        <w:t xml:space="preserve">sets whether a font should be </w:t>
-      </w:r>
+        <w:t>sets whether a font should be styled with a normal, italic, or oblique face from its font-family.</w:t>
+      </w:r>
+    </w:p>
+    <w:p>
+      <w:pPr>
+        <w:pStyle w:val="Heading1"/>
+        <w:ind w:left="0"/>
+      </w:pPr>
+    </w:p>
+    <w:p>
+      <w:pPr>
+        <w:pStyle w:val="Heading1"/>
+        <w:ind w:left="0"/>
+      </w:pPr>
       <w:r>
         <w:lastRenderedPageBreak/>
-        <w:t>styled with a normal, italic, or oblique face from its font-family.</w:t>
-      </w:r>
-    </w:p>
-    <w:p>
-      <w:pPr>
-        <w:pStyle w:val="Heading1"/>
-        <w:ind w:left="0"/>
-      </w:pPr>
-    </w:p>
-    <w:p>
-      <w:pPr>
-        <w:pStyle w:val="Heading1"/>
-        <w:ind w:left="0"/>
-      </w:pPr>
-      <w:r>
         <w:t>font-style: italic;</w:t>
       </w:r>
       <w:r>
@@ -2003,21 +1791,7 @@
             <w:color w:val="0000FF"/>
             <w:u w:val="single"/>
           </w:rPr>
-          <w:t>font-w</w:t>
-        </w:r>
-        <w:r>
-          <w:rPr>
-            <w:color w:val="0000FF"/>
-            <w:u w:val="single"/>
-          </w:rPr>
-          <w:t>e</w:t>
-        </w:r>
-        <w:r>
-          <w:rPr>
-            <w:color w:val="0000FF"/>
-            <w:u w:val="single"/>
-          </w:rPr>
-          <w:t>igh</w:t>
+          <w:t>font-weigh</w:t>
         </w:r>
       </w:hyperlink>
       <w:r>
@@ -2061,21 +1835,7 @@
             <w:color w:val="0000FF"/>
             <w:u w:val="single"/>
           </w:rPr>
-          <w:t>line-hei</w:t>
-        </w:r>
-        <w:r>
-          <w:rPr>
-            <w:color w:val="0000FF"/>
-            <w:u w:val="single"/>
-          </w:rPr>
-          <w:t>g</w:t>
-        </w:r>
-        <w:r>
-          <w:rPr>
-            <w:color w:val="0000FF"/>
-            <w:u w:val="single"/>
-          </w:rPr>
-          <w:t>ht</w:t>
+          <w:t>line-height</w:t>
         </w:r>
       </w:hyperlink>
       <w:r>
@@ -2127,21 +1887,7 @@
             <w:color w:val="0000FF"/>
             <w:u w:val="single"/>
           </w:rPr>
-          <w:t>letter-sp</w:t>
-        </w:r>
-        <w:r>
-          <w:rPr>
-            <w:color w:val="0000FF"/>
-            <w:u w:val="single"/>
-          </w:rPr>
-          <w:t>a</w:t>
-        </w:r>
-        <w:r>
-          <w:rPr>
-            <w:color w:val="0000FF"/>
-            <w:u w:val="single"/>
-          </w:rPr>
-          <w:t>cing</w:t>
+          <w:t>letter-spacing</w:t>
         </w:r>
       </w:hyperlink>
       <w:r>
@@ -2177,21 +1923,7 @@
             <w:color w:val="0000FF"/>
             <w:u w:val="single"/>
           </w:rPr>
-          <w:t>text-al</w:t>
-        </w:r>
-        <w:r>
-          <w:rPr>
-            <w:color w:val="0000FF"/>
-            <w:u w:val="single"/>
-          </w:rPr>
-          <w:t>i</w:t>
-        </w:r>
-        <w:r>
-          <w:rPr>
-            <w:color w:val="0000FF"/>
-            <w:u w:val="single"/>
-          </w:rPr>
-          <w:t>gn</w:t>
+          <w:t>text-align</w:t>
         </w:r>
       </w:hyperlink>
       <w:r>
@@ -2266,21 +1998,7 @@
             <w:color w:val="0000FF"/>
             <w:u w:val="single"/>
           </w:rPr>
-          <w:t>text-tra</w:t>
-        </w:r>
-        <w:r>
-          <w:rPr>
-            <w:color w:val="0000FF"/>
-            <w:u w:val="single"/>
-          </w:rPr>
-          <w:t>n</w:t>
-        </w:r>
-        <w:r>
-          <w:rPr>
-            <w:color w:val="0000FF"/>
-            <w:u w:val="single"/>
-          </w:rPr>
-          <w:t>sform</w:t>
+          <w:t>text-transform</w:t>
         </w:r>
       </w:hyperlink>
       <w:r>
@@ -2289,6 +2007,7 @@
     </w:p>
     <w:p>
       <w:r>
+        <w:lastRenderedPageBreak/>
         <w:t>specifies how to capitalize an element's text. It can be used to make text appear in all-uppercase or all-lowercase, or with each word capitalized.</w:t>
       </w:r>
     </w:p>
@@ -2360,21 +2079,7 @@
             <w:color w:val="0000FF"/>
             <w:u w:val="single"/>
           </w:rPr>
-          <w:t>word-br</w:t>
-        </w:r>
-        <w:r>
-          <w:rPr>
-            <w:color w:val="0000FF"/>
-            <w:u w:val="single"/>
-          </w:rPr>
-          <w:t>e</w:t>
-        </w:r>
-        <w:r>
-          <w:rPr>
-            <w:color w:val="0000FF"/>
-            <w:u w:val="single"/>
-          </w:rPr>
-          <w:t>ak</w:t>
+          <w:t>word-break</w:t>
         </w:r>
       </w:hyperlink>
       <w:r>
@@ -2431,21 +2136,7 @@
             <w:color w:val="0000FF"/>
             <w:u w:val="single"/>
           </w:rPr>
-          <w:t>word-spa</w:t>
-        </w:r>
-        <w:r>
-          <w:rPr>
-            <w:color w:val="0000FF"/>
-            <w:u w:val="single"/>
-          </w:rPr>
-          <w:t>c</w:t>
-        </w:r>
-        <w:r>
-          <w:rPr>
-            <w:color w:val="0000FF"/>
-            <w:u w:val="single"/>
-          </w:rPr>
-          <w:t>ing</w:t>
+          <w:t>word-spacing</w:t>
         </w:r>
       </w:hyperlink>
       <w:r>
@@ -2486,23 +2177,7 @@
             <w:color w:val="0000FF"/>
             <w:u w:val="single"/>
           </w:rPr>
-          <w:t>text-sh</w:t>
-        </w:r>
-        <w:r>
-          <w:rPr>
-            <w:rFonts w:ascii="Compagnon Roman" w:hAnsi="Compagnon Roman" w:cs="Times New Roman"/>
-            <w:color w:val="0000FF"/>
-            <w:u w:val="single"/>
-          </w:rPr>
-          <w:t>a</w:t>
-        </w:r>
-        <w:r>
-          <w:rPr>
-            <w:rFonts w:ascii="Compagnon Roman" w:hAnsi="Compagnon Roman" w:cs="Times New Roman"/>
-            <w:color w:val="0000FF"/>
-            <w:u w:val="single"/>
-          </w:rPr>
-          <w:t>dow</w:t>
+          <w:t>text-shadow</w:t>
         </w:r>
       </w:hyperlink>
       <w:r>
@@ -2572,6 +2247,7 @@
         <w:br/>
       </w:r>
       <w:r>
+        <w:lastRenderedPageBreak/>
         <w:t>0 0 1em green,</w:t>
       </w:r>
       <w:r>
@@ -2597,21 +2273,7 @@
             <w:color w:val="0000FF"/>
             <w:u w:val="single"/>
           </w:rPr>
-          <w:t>rota</w:t>
-        </w:r>
-        <w:r>
-          <w:rPr>
-            <w:color w:val="0000FF"/>
-            <w:u w:val="single"/>
-          </w:rPr>
-          <w:t>t</w:t>
-        </w:r>
-        <w:r>
-          <w:rPr>
-            <w:color w:val="0000FF"/>
-            <w:u w:val="single"/>
-          </w:rPr>
-          <w:t>e</w:t>
+          <w:t>rotate</w:t>
         </w:r>
       </w:hyperlink>
       <w:r>
@@ -2650,21 +2312,7 @@
             <w:color w:val="0000FF"/>
             <w:u w:val="single"/>
           </w:rPr>
-          <w:t>sc</w:t>
-        </w:r>
-        <w:r>
-          <w:rPr>
-            <w:color w:val="0000FF"/>
-            <w:u w:val="single"/>
-          </w:rPr>
-          <w:t>a</w:t>
-        </w:r>
-        <w:r>
-          <w:rPr>
-            <w:color w:val="0000FF"/>
-            <w:u w:val="single"/>
-          </w:rPr>
-          <w:t>le</w:t>
+          <w:t>scale</w:t>
         </w:r>
       </w:hyperlink>
       <w:r>
@@ -2702,21 +2350,7 @@
             <w:color w:val="0000FF"/>
             <w:u w:val="single"/>
           </w:rPr>
-          <w:t>tra</w:t>
-        </w:r>
-        <w:r>
-          <w:rPr>
-            <w:color w:val="0000FF"/>
-            <w:u w:val="single"/>
-          </w:rPr>
-          <w:t>n</w:t>
-        </w:r>
-        <w:r>
-          <w:rPr>
-            <w:color w:val="0000FF"/>
-            <w:u w:val="single"/>
-          </w:rPr>
-          <w:t>slate</w:t>
+          <w:t>translate</w:t>
         </w:r>
       </w:hyperlink>
       <w:r>
@@ -2785,6 +2419,7 @@
     <w:p/>
     <w:p>
       <w:r>
+        <w:lastRenderedPageBreak/>
         <w:t>https://www.w3schools.com/css/default.asp</w:t>
       </w:r>
       <w:r>

</xml_diff>